<commit_message>
Homepage/Header/All Pages/ App Preview Updates
- Homepage/Header: Updated links with list from Jeff for homepage and
header links. All links linking correctly with some linking to empty
category pages. A few links are not active yet. The list of these
unpopulated/inactive links has been posted to podio.
- Homepage:  Adjusted link color of links in the clubs section to
reflect design spec.
- Header: Temporarily Configured Gift ideas link dropdown to off and
assigned link value to gift ideas text instead.
- Header: Adjusted cart icon in header to display Items in Cart as well
as the number.
- All Pages: Corrected rating image issue on the category page (changed
image from stars to chess icon).
- App Preview: Corrected 102% loading bug.
</commit_message>
<xml_diff>
--- a/Build Files/Commit build log - ChessStore.docx
+++ b/Build Files/Commit build log - ChessStore.docx
@@ -32,7 +32,13 @@
     </w:p>
     <w:p>
       <w:r>
-        <w:t>- Updated links with list from Jeff for homepage and header links. All links linking correctly with some linking to empty category pages.</w:t>
+        <w:t xml:space="preserve">- </w:t>
+      </w:r>
+      <w:r>
+        <w:t xml:space="preserve">Homepage/Header: </w:t>
+      </w:r>
+      <w:r>
+        <w:t>Updated links with list from Jeff for homepage and header links. All links linking correctly with some linking to empty category pages.</w:t>
       </w:r>
       <w:r>
         <w:t xml:space="preserve"> A few links are not active yet. The l</w:t>
@@ -52,6 +58,36 @@
         <w:t xml:space="preserve">- Homepage:  Adjusted link color of links in the clubs section to reflect design spec. </w:t>
       </w:r>
     </w:p>
+    <w:p>
+      <w:r>
+        <w:t xml:space="preserve">- </w:t>
+      </w:r>
+      <w:r>
+        <w:t xml:space="preserve">Header: </w:t>
+      </w:r>
+      <w:r>
+        <w:t>Temporarily Configured Gift ideas link dropdown to off and assigned link value to gift ideas text instead.</w:t>
+      </w:r>
+    </w:p>
+    <w:p>
+      <w:r>
+        <w:t xml:space="preserve">- </w:t>
+      </w:r>
+      <w:r>
+        <w:t xml:space="preserve">Header: </w:t>
+      </w:r>
+      <w:r>
+        <w:t>Adjusted cart icon in header to display Items in Cart as well as the number.</w:t>
+      </w:r>
+    </w:p>
+    <w:p>
+      <w:r>
+        <w:t>- All Pages: Corrected rating image issue on the category page (changed image from stars to chess icon).</w:t>
+      </w:r>
+    </w:p>
+    <w:p/>
+    <w:p/>
+    <w:p/>
     <w:p/>
     <w:p>
       <w:r>
@@ -96,28 +132,17 @@
     </w:p>
     <w:p>
       <w:r>
-        <w:t>- Fixed clipping bug for the view details section on the category page displaying individual items when an image below it has a rating.</w:t>
-      </w:r>
-    </w:p>
-    <w:p>
-      <w:r>
-        <w:t>- Updated Dropdown header links to display proper links</w:t>
-      </w:r>
-    </w:p>
-    <w:p>
-      <w:r>
-        <w:t>- Corrected rating image issue on the category page (changed image from stars to chess icon).</w:t>
-      </w:r>
-    </w:p>
-    <w:p>
-      <w:r>
-        <w:t>- re-designed search page to match design scheme.</w:t>
-      </w:r>
-    </w:p>
-    <w:p>
-      <w:r>
+        <w:t>-  re-designed search page to match design scheme.</w:t>
+      </w:r>
+    </w:p>
+    <w:p>
+      <w:r>
+        <w:lastRenderedPageBreak/>
         <w:t xml:space="preserve">- Product template, Refer a friend link needs to be linked properly. </w:t>
       </w:r>
+      <w:r>
+        <w:t>The plan is for this to send an email with the product to an input email.</w:t>
+      </w:r>
     </w:p>
     <w:p>
       <w:r>
@@ -126,18 +151,7 @@
     </w:p>
     <w:p>
       <w:r>
-        <w:t>- Adjusted cart icon in header to display Items in Cart as well as the number.</w:t>
-      </w:r>
-    </w:p>
-    <w:p>
-      <w:r>
-        <w:lastRenderedPageBreak/>
-        <w:t>- Corrected homepage links to accurate reflect link changes correctly.</w:t>
-      </w:r>
-    </w:p>
-    <w:p>
-      <w:r>
-        <w:t>- Corrected header links to accurate reflect link changes correctly.</w:t>
+        <w:t>- App Preview: Corrected 102% loading bug.</w:t>
       </w:r>
     </w:p>
     <w:p/>
@@ -193,17 +207,7 @@
         <w:t>:</w:t>
       </w:r>
     </w:p>
-    <w:p>
-      <w:r>
-        <w:t>Homepage</w:t>
-      </w:r>
-      <w:r>
-        <w:t>/header/footer</w:t>
-      </w:r>
-      <w:r>
-        <w:t xml:space="preserve"> link issues/Questions:</w:t>
-      </w:r>
-    </w:p>
+    <w:p/>
     <w:p>
       <w:r>
         <w:t>Homepage:</w:t>
@@ -245,19 +249,23 @@
     </w:p>
     <w:p>
       <w:r>
+        <w:t xml:space="preserve">- A few of the links (like </w:t>
+      </w:r>
+      <w:r>
+        <w:t>Wood Chess Sets with Boards</w:t>
+      </w:r>
+      <w:r>
+        <w:t>) would like to a category page that was blank with nothing more than a category link that says model. For the time being, I set these links to the page that links to so that clients don’t have redundant categories to click through to get to what they want.</w:t>
+      </w:r>
+    </w:p>
+    <w:p>
+      <w:r>
         <w:t xml:space="preserve">- Categories on homepage that do not have data in their product page: .00045-garden-chess-sets, .00048-chess-software, .00024-marble-onyx-chess-sets.marble-onyx-chess-pieces, All of the shop by brand categories. </w:t>
       </w:r>
     </w:p>
     <w:p>
       <w:r>
-        <w:t>- Gift Ideas drop</w:t>
-      </w:r>
-      <w:r>
-        <w:t>down: should it be scrapped and converted into a single link to link to the category you gave me?</w:t>
-      </w:r>
-    </w:p>
-    <w:p>
-      <w:r>
+        <w:lastRenderedPageBreak/>
         <w:t>Footer:</w:t>
       </w:r>
     </w:p>
@@ -270,7 +278,6 @@
         </w:numPr>
       </w:pPr>
       <w:r>
-        <w:lastRenderedPageBreak/>
         <w:t>share link: what do we want to do with that? We already have a link to share the site on both facebook and twitter, what do you want to do with this one?</w:t>
       </w:r>
     </w:p>

</xml_diff>

<commit_message>
Homepage/Product Page/Category Page Updates
- Homepage: Updated homepage banner images with 3 new images. Assigned
to slots 1, 2, and 3.
- Homepage: Adjusted homepage banner slider click scroll buttons to a
more appropriate height.
- Homepage: Updated category images for jaques of London chess pieces.
- Product page:  Added volume discount tab.
- Category page: Corrected category sidebar bug that prevented
minimize/restore functions from working after the first page visit.
</commit_message>
<xml_diff>
--- a/Build Files/Commit build log - ChessStore.docx
+++ b/Build Files/Commit build log - ChessStore.docx
@@ -20,11 +20,80 @@
         <w:pStyle w:val="ListParagraph"/>
         <w:numPr>
           <w:ilvl w:val="0"/>
-          <w:numId w:val="10"/>
+          <w:numId w:val="11"/>
         </w:numPr>
       </w:pPr>
       <w:r>
-        <w:t xml:space="preserve">Homepage: Corrected homepage category bug where a user could not see category images when navigating back to the homepage from another page. </w:t>
+        <w:t>Homepage: Updat</w:t>
+      </w:r>
+      <w:r>
+        <w:t>ed homepage banner images with 3</w:t>
+      </w:r>
+      <w:r>
+        <w:t xml:space="preserve"> new</w:t>
+      </w:r>
+      <w:r>
+        <w:t xml:space="preserve"> images. Assigned to slots 1,</w:t>
+      </w:r>
+      <w:r>
+        <w:t xml:space="preserve"> 2</w:t>
+      </w:r>
+      <w:r>
+        <w:t>, and 3</w:t>
+      </w:r>
+      <w:r>
+        <w:t>.</w:t>
+      </w:r>
+    </w:p>
+    <w:p>
+      <w:pPr>
+        <w:pStyle w:val="ListParagraph"/>
+        <w:numPr>
+          <w:ilvl w:val="0"/>
+          <w:numId w:val="11"/>
+        </w:numPr>
+      </w:pPr>
+      <w:r>
+        <w:t>Homepage: Adjusted homepage banner slider click scroll buttons to a more appropriate height.</w:t>
+      </w:r>
+    </w:p>
+    <w:p>
+      <w:pPr>
+        <w:pStyle w:val="ListParagraph"/>
+        <w:numPr>
+          <w:ilvl w:val="0"/>
+          <w:numId w:val="11"/>
+        </w:numPr>
+      </w:pPr>
+      <w:r>
+        <w:t>Homepage: Updated category images for jaques of London chess pieces.</w:t>
+      </w:r>
+    </w:p>
+    <w:p>
+      <w:pPr>
+        <w:pStyle w:val="ListParagraph"/>
+        <w:numPr>
+          <w:ilvl w:val="0"/>
+          <w:numId w:val="11"/>
+        </w:numPr>
+      </w:pPr>
+      <w:r>
+        <w:t xml:space="preserve">Product page:  Added volume discount tab. </w:t>
+      </w:r>
+    </w:p>
+    <w:p>
+      <w:pPr>
+        <w:pStyle w:val="ListParagraph"/>
+        <w:numPr>
+          <w:ilvl w:val="0"/>
+          <w:numId w:val="11"/>
+        </w:numPr>
+      </w:pPr>
+      <w:r>
+        <w:t xml:space="preserve">Category page: Corrected category sidebar </w:t>
+      </w:r>
+      <w:r>
+        <w:t>bug that prevented minimize/restore functions from working after the first page visit.</w:t>
       </w:r>
     </w:p>
     <w:p/>
@@ -74,15 +143,7 @@
     </w:p>
     <w:p>
       <w:r>
-        <w:t xml:space="preserve">Header: Dropdown background changed to an alternating color (gradient?) per </w:t>
-      </w:r>
-      <w:proofErr w:type="spellStart"/>
-      <w:r>
-        <w:t>Jeffs</w:t>
-      </w:r>
-      <w:proofErr w:type="spellEnd"/>
-      <w:r>
-        <w:t xml:space="preserve"> request?**ON HOLD PENDING FEEDBACK**</w:t>
+        <w:t>Header: Dropdown background changed to an alternating color (gradient?) per Jeffs request?**ON HOLD PENDING FEEDBACK**</w:t>
       </w:r>
     </w:p>
     <w:p>
@@ -150,15 +211,7 @@
         <w:t>- Product page: Add volume discount tab and f</w:t>
       </w:r>
       <w:r>
-        <w:t xml:space="preserve">ind data for building </w:t>
-      </w:r>
-      <w:proofErr w:type="spellStart"/>
-      <w:r>
-        <w:t>databind</w:t>
-      </w:r>
-      <w:proofErr w:type="spellEnd"/>
-      <w:r>
-        <w:t xml:space="preserve">. </w:t>
+        <w:t xml:space="preserve">ind data for building databind. </w:t>
       </w:r>
       <w:r>
         <w:t>Must disappear if no data is present in tab.</w:t>
@@ -214,7 +267,6 @@
       <w:bookmarkStart w:id="0" w:name="_GoBack"/>
       <w:bookmarkEnd w:id="0"/>
       <w:r>
-        <w:lastRenderedPageBreak/>
         <w:t>- Tabs on the product page: “</w:t>
       </w:r>
       <w:r>
@@ -225,42 +277,12 @@
           <w:szCs w:val="17"/>
           <w:shd w:val="clear" w:color="auto" w:fill="F6F6F6"/>
         </w:rPr>
-        <w:t xml:space="preserve">The data for the volume discounts and warranty is not stored anywhere that I'm aware of. This will need to be a special section that </w:t>
-      </w:r>
-      <w:proofErr w:type="spellStart"/>
-      <w:r>
-        <w:rPr>
-          <w:rFonts w:ascii="Arial" w:hAnsi="Arial" w:cs="Arial"/>
-          <w:color w:val="525252"/>
-          <w:sz w:val="17"/>
-          <w:szCs w:val="17"/>
-          <w:shd w:val="clear" w:color="auto" w:fill="F6F6F6"/>
-        </w:rPr>
-        <w:t>Zoovy</w:t>
-      </w:r>
-      <w:proofErr w:type="spellEnd"/>
-      <w:r>
-        <w:rPr>
-          <w:rFonts w:ascii="Arial" w:hAnsi="Arial" w:cs="Arial"/>
-          <w:color w:val="525252"/>
-          <w:sz w:val="17"/>
-          <w:szCs w:val="17"/>
-          <w:shd w:val="clear" w:color="auto" w:fill="F6F6F6"/>
-        </w:rPr>
-        <w:t xml:space="preserve"> adds as a standard field for products or a special Flex Field for us.”</w:t>
-      </w:r>
-    </w:p>
-    <w:p>
-      <w:r>
-        <w:t xml:space="preserve">Not sure how I can </w:t>
-      </w:r>
-      <w:proofErr w:type="spellStart"/>
-      <w:r>
-        <w:t>databind</w:t>
-      </w:r>
-      <w:proofErr w:type="spellEnd"/>
-      <w:r>
-        <w:t xml:space="preserve"> this info into the page.</w:t>
+        <w:t>The data for the volume discounts and warranty is not stored anywhere that I'm aware of. This will need to be a special section that Zoovy adds as a standard field for products or a special Flex Field for us.”</w:t>
+      </w:r>
+    </w:p>
+    <w:p>
+      <w:r>
+        <w:t>Not sure how I can databind this info into the page.</w:t>
       </w:r>
     </w:p>
     <w:p>
@@ -272,15 +294,22 @@
         </w:numPr>
       </w:pPr>
       <w:r>
-        <w:t xml:space="preserve">Still having an issue with making </w:t>
-      </w:r>
-      <w:proofErr w:type="spellStart"/>
-      <w:r>
-        <w:t>javascript</w:t>
-      </w:r>
-      <w:proofErr w:type="spellEnd"/>
-      <w:r>
-        <w:t xml:space="preserve"> apply to EVERY category page that is loaded.</w:t>
+        <w:t>Still having an issue with making javascript apply to EVERY category page that is loaded.</w:t>
+      </w:r>
+      <w:r>
+        <w:t xml:space="preserve"> Currently it only functions correctly for the first category page that loads it in. After that, it does not work.</w:t>
+      </w:r>
+    </w:p>
+    <w:p>
+      <w:pPr>
+        <w:pStyle w:val="ListParagraph"/>
+        <w:numPr>
+          <w:ilvl w:val="0"/>
+          <w:numId w:val="10"/>
+        </w:numPr>
+      </w:pPr>
+      <w:r>
+        <w:t xml:space="preserve">How can we make a “share” function that allows a user to send a product share to someone’s email address? Explain what he wants and get feedback on how to build something like that. </w:t>
       </w:r>
     </w:p>
     <w:p/>
@@ -670,7 +699,7 @@
       <w:lvlText w:val="-"/>
       <w:lvlJc w:val="left"/>
       <w:pPr>
-        <w:ind w:left="720" w:hanging="360"/>
+        <w:ind w:left="360" w:hanging="360"/>
       </w:pPr>
       <w:rPr>
         <w:rFonts w:ascii="Calibri" w:eastAsiaTheme="minorHAnsi" w:hAnsi="Calibri" w:cstheme="minorBidi" w:hint="default"/>
@@ -682,7 +711,7 @@
       <w:lvlText w:val="o"/>
       <w:lvlJc w:val="left"/>
       <w:pPr>
-        <w:ind w:left="1440" w:hanging="360"/>
+        <w:ind w:left="1080" w:hanging="360"/>
       </w:pPr>
       <w:rPr>
         <w:rFonts w:ascii="Courier New" w:hAnsi="Courier New" w:cs="Courier New" w:hint="default"/>
@@ -694,7 +723,7 @@
       <w:lvlText w:val=""/>
       <w:lvlJc w:val="left"/>
       <w:pPr>
-        <w:ind w:left="2160" w:hanging="360"/>
+        <w:ind w:left="1800" w:hanging="360"/>
       </w:pPr>
       <w:rPr>
         <w:rFonts w:ascii="Wingdings" w:hAnsi="Wingdings" w:hint="default"/>
@@ -706,7 +735,7 @@
       <w:lvlText w:val=""/>
       <w:lvlJc w:val="left"/>
       <w:pPr>
-        <w:ind w:left="2880" w:hanging="360"/>
+        <w:ind w:left="2520" w:hanging="360"/>
       </w:pPr>
       <w:rPr>
         <w:rFonts w:ascii="Symbol" w:hAnsi="Symbol" w:hint="default"/>
@@ -718,7 +747,7 @@
       <w:lvlText w:val="o"/>
       <w:lvlJc w:val="left"/>
       <w:pPr>
-        <w:ind w:left="3600" w:hanging="360"/>
+        <w:ind w:left="3240" w:hanging="360"/>
       </w:pPr>
       <w:rPr>
         <w:rFonts w:ascii="Courier New" w:hAnsi="Courier New" w:cs="Courier New" w:hint="default"/>
@@ -730,7 +759,7 @@
       <w:lvlText w:val=""/>
       <w:lvlJc w:val="left"/>
       <w:pPr>
-        <w:ind w:left="4320" w:hanging="360"/>
+        <w:ind w:left="3960" w:hanging="360"/>
       </w:pPr>
       <w:rPr>
         <w:rFonts w:ascii="Wingdings" w:hAnsi="Wingdings" w:hint="default"/>
@@ -742,7 +771,7 @@
       <w:lvlText w:val=""/>
       <w:lvlJc w:val="left"/>
       <w:pPr>
-        <w:ind w:left="5040" w:hanging="360"/>
+        <w:ind w:left="4680" w:hanging="360"/>
       </w:pPr>
       <w:rPr>
         <w:rFonts w:ascii="Symbol" w:hAnsi="Symbol" w:hint="default"/>
@@ -754,7 +783,7 @@
       <w:lvlText w:val="o"/>
       <w:lvlJc w:val="left"/>
       <w:pPr>
-        <w:ind w:left="5760" w:hanging="360"/>
+        <w:ind w:left="5400" w:hanging="360"/>
       </w:pPr>
       <w:rPr>
         <w:rFonts w:ascii="Courier New" w:hAnsi="Courier New" w:cs="Courier New" w:hint="default"/>
@@ -766,7 +795,7 @@
       <w:lvlText w:val=""/>
       <w:lvlJc w:val="left"/>
       <w:pPr>
-        <w:ind w:left="6480" w:hanging="360"/>
+        <w:ind w:left="6120" w:hanging="360"/>
       </w:pPr>
       <w:rPr>
         <w:rFonts w:ascii="Wingdings" w:hAnsi="Wingdings" w:hint="default"/>
@@ -774,6 +803,118 @@
     </w:lvl>
   </w:abstractNum>
   <w:abstractNum w:abstractNumId="4">
+    <w:nsid w:val="354F5F75"/>
+    <w:multiLevelType w:val="hybridMultilevel"/>
+    <w:tmpl w:val="34502C18"/>
+    <w:lvl w:ilvl="0" w:tplc="B510D692">
+      <w:numFmt w:val="bullet"/>
+      <w:lvlText w:val="-"/>
+      <w:lvlJc w:val="left"/>
+      <w:pPr>
+        <w:ind w:left="720" w:hanging="360"/>
+      </w:pPr>
+      <w:rPr>
+        <w:rFonts w:ascii="Calibri" w:eastAsiaTheme="minorHAnsi" w:hAnsi="Calibri" w:cstheme="minorBidi" w:hint="default"/>
+      </w:rPr>
+    </w:lvl>
+    <w:lvl w:ilvl="1" w:tplc="04090003" w:tentative="1">
+      <w:start w:val="1"/>
+      <w:numFmt w:val="bullet"/>
+      <w:lvlText w:val="o"/>
+      <w:lvlJc w:val="left"/>
+      <w:pPr>
+        <w:ind w:left="1440" w:hanging="360"/>
+      </w:pPr>
+      <w:rPr>
+        <w:rFonts w:ascii="Courier New" w:hAnsi="Courier New" w:cs="Courier New" w:hint="default"/>
+      </w:rPr>
+    </w:lvl>
+    <w:lvl w:ilvl="2" w:tplc="04090005" w:tentative="1">
+      <w:start w:val="1"/>
+      <w:numFmt w:val="bullet"/>
+      <w:lvlText w:val=""/>
+      <w:lvlJc w:val="left"/>
+      <w:pPr>
+        <w:ind w:left="2160" w:hanging="360"/>
+      </w:pPr>
+      <w:rPr>
+        <w:rFonts w:ascii="Wingdings" w:hAnsi="Wingdings" w:hint="default"/>
+      </w:rPr>
+    </w:lvl>
+    <w:lvl w:ilvl="3" w:tplc="04090001" w:tentative="1">
+      <w:start w:val="1"/>
+      <w:numFmt w:val="bullet"/>
+      <w:lvlText w:val=""/>
+      <w:lvlJc w:val="left"/>
+      <w:pPr>
+        <w:ind w:left="2880" w:hanging="360"/>
+      </w:pPr>
+      <w:rPr>
+        <w:rFonts w:ascii="Symbol" w:hAnsi="Symbol" w:hint="default"/>
+      </w:rPr>
+    </w:lvl>
+    <w:lvl w:ilvl="4" w:tplc="04090003" w:tentative="1">
+      <w:start w:val="1"/>
+      <w:numFmt w:val="bullet"/>
+      <w:lvlText w:val="o"/>
+      <w:lvlJc w:val="left"/>
+      <w:pPr>
+        <w:ind w:left="3600" w:hanging="360"/>
+      </w:pPr>
+      <w:rPr>
+        <w:rFonts w:ascii="Courier New" w:hAnsi="Courier New" w:cs="Courier New" w:hint="default"/>
+      </w:rPr>
+    </w:lvl>
+    <w:lvl w:ilvl="5" w:tplc="04090005" w:tentative="1">
+      <w:start w:val="1"/>
+      <w:numFmt w:val="bullet"/>
+      <w:lvlText w:val=""/>
+      <w:lvlJc w:val="left"/>
+      <w:pPr>
+        <w:ind w:left="4320" w:hanging="360"/>
+      </w:pPr>
+      <w:rPr>
+        <w:rFonts w:ascii="Wingdings" w:hAnsi="Wingdings" w:hint="default"/>
+      </w:rPr>
+    </w:lvl>
+    <w:lvl w:ilvl="6" w:tplc="04090001" w:tentative="1">
+      <w:start w:val="1"/>
+      <w:numFmt w:val="bullet"/>
+      <w:lvlText w:val=""/>
+      <w:lvlJc w:val="left"/>
+      <w:pPr>
+        <w:ind w:left="5040" w:hanging="360"/>
+      </w:pPr>
+      <w:rPr>
+        <w:rFonts w:ascii="Symbol" w:hAnsi="Symbol" w:hint="default"/>
+      </w:rPr>
+    </w:lvl>
+    <w:lvl w:ilvl="7" w:tplc="04090003" w:tentative="1">
+      <w:start w:val="1"/>
+      <w:numFmt w:val="bullet"/>
+      <w:lvlText w:val="o"/>
+      <w:lvlJc w:val="left"/>
+      <w:pPr>
+        <w:ind w:left="5760" w:hanging="360"/>
+      </w:pPr>
+      <w:rPr>
+        <w:rFonts w:ascii="Courier New" w:hAnsi="Courier New" w:cs="Courier New" w:hint="default"/>
+      </w:rPr>
+    </w:lvl>
+    <w:lvl w:ilvl="8" w:tplc="04090005" w:tentative="1">
+      <w:start w:val="1"/>
+      <w:numFmt w:val="bullet"/>
+      <w:lvlText w:val=""/>
+      <w:lvlJc w:val="left"/>
+      <w:pPr>
+        <w:ind w:left="6480" w:hanging="360"/>
+      </w:pPr>
+      <w:rPr>
+        <w:rFonts w:ascii="Wingdings" w:hAnsi="Wingdings" w:hint="default"/>
+      </w:rPr>
+    </w:lvl>
+  </w:abstractNum>
+  <w:abstractNum w:abstractNumId="5">
     <w:nsid w:val="41CD2A23"/>
     <w:multiLevelType w:val="hybridMultilevel"/>
     <w:tmpl w:val="07EE7D3A"/>
@@ -885,7 +1026,7 @@
       </w:rPr>
     </w:lvl>
   </w:abstractNum>
-  <w:abstractNum w:abstractNumId="5">
+  <w:abstractNum w:abstractNumId="6">
     <w:nsid w:val="4F954A07"/>
     <w:multiLevelType w:val="hybridMultilevel"/>
     <w:tmpl w:val="DDB4DBC6"/>
@@ -997,7 +1138,7 @@
       </w:rPr>
     </w:lvl>
   </w:abstractNum>
-  <w:abstractNum w:abstractNumId="6">
+  <w:abstractNum w:abstractNumId="7">
     <w:nsid w:val="525F4CA4"/>
     <w:multiLevelType w:val="hybridMultilevel"/>
     <w:tmpl w:val="E6D29542"/>
@@ -1109,7 +1250,7 @@
       </w:rPr>
     </w:lvl>
   </w:abstractNum>
-  <w:abstractNum w:abstractNumId="7">
+  <w:abstractNum w:abstractNumId="8">
     <w:nsid w:val="52973FA7"/>
     <w:multiLevelType w:val="hybridMultilevel"/>
     <w:tmpl w:val="DF765388"/>
@@ -1221,7 +1362,7 @@
       </w:rPr>
     </w:lvl>
   </w:abstractNum>
-  <w:abstractNum w:abstractNumId="8">
+  <w:abstractNum w:abstractNumId="9">
     <w:nsid w:val="563D1E72"/>
     <w:multiLevelType w:val="hybridMultilevel"/>
     <w:tmpl w:val="9890752A"/>
@@ -1333,7 +1474,7 @@
       </w:rPr>
     </w:lvl>
   </w:abstractNum>
-  <w:abstractNum w:abstractNumId="9">
+  <w:abstractNum w:abstractNumId="10">
     <w:nsid w:val="5F6E3E1B"/>
     <w:multiLevelType w:val="hybridMultilevel"/>
     <w:tmpl w:val="8EC4606A"/>
@@ -1449,31 +1590,34 @@
     <w:abstractNumId w:val="0"/>
   </w:num>
   <w:num w:numId="2">
+    <w:abstractNumId w:val="7"/>
+  </w:num>
+  <w:num w:numId="3">
+    <w:abstractNumId w:val="9"/>
+  </w:num>
+  <w:num w:numId="4">
     <w:abstractNumId w:val="6"/>
   </w:num>
-  <w:num w:numId="3">
-    <w:abstractNumId w:val="8"/>
-  </w:num>
-  <w:num w:numId="4">
-    <w:abstractNumId w:val="5"/>
-  </w:num>
   <w:num w:numId="5">
-    <w:abstractNumId w:val="9"/>
+    <w:abstractNumId w:val="10"/>
   </w:num>
   <w:num w:numId="6">
     <w:abstractNumId w:val="2"/>
   </w:num>
   <w:num w:numId="7">
-    <w:abstractNumId w:val="7"/>
+    <w:abstractNumId w:val="8"/>
   </w:num>
   <w:num w:numId="8">
-    <w:abstractNumId w:val="4"/>
+    <w:abstractNumId w:val="5"/>
   </w:num>
   <w:num w:numId="9">
     <w:abstractNumId w:val="1"/>
   </w:num>
   <w:num w:numId="10">
     <w:abstractNumId w:val="3"/>
+  </w:num>
+  <w:num w:numId="11">
+    <w:abstractNumId w:val="4"/>
   </w:num>
 </w:numbering>
 </file>

</xml_diff>

<commit_message>
- Homepage: Corrected banner image pager tab bug where tabs were not showing which image slot was currently being shown. - Product page: Corrected bug where our price: header was displaying if no msrp price was displayed. Now properly hides when no price is available. - Product Page: Began troubleshooting of the tabs issue causing crashing of the product page.
</commit_message>
<xml_diff>
--- a/Build Files/Commit build log - ChessStore.docx
+++ b/Build Files/Commit build log - ChessStore.docx
@@ -20,44 +20,14 @@
         <w:pStyle w:val="ListParagraph"/>
         <w:numPr>
           <w:ilvl w:val="0"/>
-          <w:numId w:val="15"/>
+          <w:numId w:val="16"/>
         </w:numPr>
         <w:rPr>
           <w:u w:val="single"/>
         </w:rPr>
       </w:pPr>
       <w:r>
-        <w:t>Homepage: banner image pager tabs moved down below image to prevent obscuring of images.</w:t>
-      </w:r>
-    </w:p>
-    <w:p>
-      <w:pPr>
-        <w:pStyle w:val="ListParagraph"/>
-        <w:numPr>
-          <w:ilvl w:val="0"/>
-          <w:numId w:val="15"/>
-        </w:numPr>
-        <w:rPr>
-          <w:u w:val="single"/>
-        </w:rPr>
-      </w:pPr>
-      <w:r>
-        <w:t>Homepage: Expanded category titles to 16px font size.</w:t>
-      </w:r>
-    </w:p>
-    <w:p>
-      <w:pPr>
-        <w:pStyle w:val="ListParagraph"/>
-        <w:numPr>
-          <w:ilvl w:val="0"/>
-          <w:numId w:val="15"/>
-        </w:numPr>
-        <w:rPr>
-          <w:u w:val="single"/>
-        </w:rPr>
-      </w:pPr>
-      <w:r>
-        <w:t>Homepage: Added category description sections to each category. Awaiting data and styling feedback.</w:t>
+        <w:t xml:space="preserve">Homepage: Corrected banner image pager tab bug where tabs were not showing which image slot was currently being shown. </w:t>
       </w:r>
     </w:p>
     <w:p>
@@ -230,7 +200,6 @@
         </w:rPr>
       </w:pPr>
       <w:r>
-        <w:lastRenderedPageBreak/>
         <w:t>- Tabs on the product page: “</w:t>
       </w:r>
       <w:r>
@@ -246,6 +215,7 @@
     </w:p>
     <w:p>
       <w:r>
+        <w:lastRenderedPageBreak/>
         <w:t>Not sure how I can databind this info into the page.</w:t>
       </w:r>
     </w:p>
@@ -2322,6 +2292,118 @@
       </w:rPr>
     </w:lvl>
   </w:abstractNum>
+  <w:abstractNum w:abstractNumId="15">
+    <w:nsid w:val="614C73AC"/>
+    <w:multiLevelType w:val="hybridMultilevel"/>
+    <w:tmpl w:val="9132A706"/>
+    <w:lvl w:ilvl="0" w:tplc="F21EF4C4">
+      <w:numFmt w:val="bullet"/>
+      <w:lvlText w:val="-"/>
+      <w:lvlJc w:val="left"/>
+      <w:pPr>
+        <w:ind w:left="720" w:hanging="360"/>
+      </w:pPr>
+      <w:rPr>
+        <w:rFonts w:ascii="Calibri" w:eastAsiaTheme="minorHAnsi" w:hAnsi="Calibri" w:cstheme="minorBidi" w:hint="default"/>
+      </w:rPr>
+    </w:lvl>
+    <w:lvl w:ilvl="1" w:tplc="04090003" w:tentative="1">
+      <w:start w:val="1"/>
+      <w:numFmt w:val="bullet"/>
+      <w:lvlText w:val="o"/>
+      <w:lvlJc w:val="left"/>
+      <w:pPr>
+        <w:ind w:left="1440" w:hanging="360"/>
+      </w:pPr>
+      <w:rPr>
+        <w:rFonts w:ascii="Courier New" w:hAnsi="Courier New" w:cs="Courier New" w:hint="default"/>
+      </w:rPr>
+    </w:lvl>
+    <w:lvl w:ilvl="2" w:tplc="04090005" w:tentative="1">
+      <w:start w:val="1"/>
+      <w:numFmt w:val="bullet"/>
+      <w:lvlText w:val=""/>
+      <w:lvlJc w:val="left"/>
+      <w:pPr>
+        <w:ind w:left="2160" w:hanging="360"/>
+      </w:pPr>
+      <w:rPr>
+        <w:rFonts w:ascii="Wingdings" w:hAnsi="Wingdings" w:hint="default"/>
+      </w:rPr>
+    </w:lvl>
+    <w:lvl w:ilvl="3" w:tplc="04090001" w:tentative="1">
+      <w:start w:val="1"/>
+      <w:numFmt w:val="bullet"/>
+      <w:lvlText w:val=""/>
+      <w:lvlJc w:val="left"/>
+      <w:pPr>
+        <w:ind w:left="2880" w:hanging="360"/>
+      </w:pPr>
+      <w:rPr>
+        <w:rFonts w:ascii="Symbol" w:hAnsi="Symbol" w:hint="default"/>
+      </w:rPr>
+    </w:lvl>
+    <w:lvl w:ilvl="4" w:tplc="04090003" w:tentative="1">
+      <w:start w:val="1"/>
+      <w:numFmt w:val="bullet"/>
+      <w:lvlText w:val="o"/>
+      <w:lvlJc w:val="left"/>
+      <w:pPr>
+        <w:ind w:left="3600" w:hanging="360"/>
+      </w:pPr>
+      <w:rPr>
+        <w:rFonts w:ascii="Courier New" w:hAnsi="Courier New" w:cs="Courier New" w:hint="default"/>
+      </w:rPr>
+    </w:lvl>
+    <w:lvl w:ilvl="5" w:tplc="04090005" w:tentative="1">
+      <w:start w:val="1"/>
+      <w:numFmt w:val="bullet"/>
+      <w:lvlText w:val=""/>
+      <w:lvlJc w:val="left"/>
+      <w:pPr>
+        <w:ind w:left="4320" w:hanging="360"/>
+      </w:pPr>
+      <w:rPr>
+        <w:rFonts w:ascii="Wingdings" w:hAnsi="Wingdings" w:hint="default"/>
+      </w:rPr>
+    </w:lvl>
+    <w:lvl w:ilvl="6" w:tplc="04090001" w:tentative="1">
+      <w:start w:val="1"/>
+      <w:numFmt w:val="bullet"/>
+      <w:lvlText w:val=""/>
+      <w:lvlJc w:val="left"/>
+      <w:pPr>
+        <w:ind w:left="5040" w:hanging="360"/>
+      </w:pPr>
+      <w:rPr>
+        <w:rFonts w:ascii="Symbol" w:hAnsi="Symbol" w:hint="default"/>
+      </w:rPr>
+    </w:lvl>
+    <w:lvl w:ilvl="7" w:tplc="04090003" w:tentative="1">
+      <w:start w:val="1"/>
+      <w:numFmt w:val="bullet"/>
+      <w:lvlText w:val="o"/>
+      <w:lvlJc w:val="left"/>
+      <w:pPr>
+        <w:ind w:left="5760" w:hanging="360"/>
+      </w:pPr>
+      <w:rPr>
+        <w:rFonts w:ascii="Courier New" w:hAnsi="Courier New" w:cs="Courier New" w:hint="default"/>
+      </w:rPr>
+    </w:lvl>
+    <w:lvl w:ilvl="8" w:tplc="04090005" w:tentative="1">
+      <w:start w:val="1"/>
+      <w:numFmt w:val="bullet"/>
+      <w:lvlText w:val=""/>
+      <w:lvlJc w:val="left"/>
+      <w:pPr>
+        <w:ind w:left="6480" w:hanging="360"/>
+      </w:pPr>
+      <w:rPr>
+        <w:rFonts w:ascii="Wingdings" w:hAnsi="Wingdings" w:hint="default"/>
+      </w:rPr>
+    </w:lvl>
+  </w:abstractNum>
   <w:num w:numId="1">
     <w:abstractNumId w:val="0"/>
   </w:num>
@@ -2366,6 +2448,9 @@
   </w:num>
   <w:num w:numId="15">
     <w:abstractNumId w:val="9"/>
+  </w:num>
+  <w:num w:numId="16">
+    <w:abstractNumId w:val="15"/>
   </w:num>
 </w:numbering>
 </file>

</xml_diff>

<commit_message>
Footer/ Product page updates
- Footer: Corrected typo in footer link.
- Product: Completed reviews section- no reviews message if no reviews
are present.
</commit_message>
<xml_diff>
--- a/Build Files/Commit build log - ChessStore.docx
+++ b/Build Files/Commit build log - ChessStore.docx
@@ -1,6 +1,6 @@
 
 <file path=word/document.xml><?xml version="1.0" encoding="utf-8"?>
-<w:document xmlns:wpc="http://schemas.microsoft.com/office/word/2010/wordprocessingCanvas" xmlns:mc="http://schemas.openxmlformats.org/markup-compatibility/2006" xmlns:o="urn:schemas-microsoft-com:office:office" xmlns:r="http://schemas.openxmlformats.org/officeDocument/2006/relationships" xmlns:m="http://schemas.openxmlformats.org/officeDocument/2006/math" xmlns:v="urn:schemas-microsoft-com:vml" xmlns:wp14="http://schemas.microsoft.com/office/word/2010/wordprocessingDrawing" xmlns:wp="http://schemas.openxmlformats.org/drawingml/2006/wordprocessingDrawing" xmlns:w10="urn:schemas-microsoft-com:office:word" xmlns:w="http://schemas.openxmlformats.org/wordprocessingml/2006/main" xmlns:w14="http://schemas.microsoft.com/office/word/2010/wordml" xmlns:wpg="http://schemas.microsoft.com/office/word/2010/wordprocessingGroup" xmlns:wpi="http://schemas.microsoft.com/office/word/2010/wordprocessingInk" xmlns:wne="http://schemas.microsoft.com/office/word/2006/wordml" xmlns:wps="http://schemas.microsoft.com/office/word/2010/wordprocessingShape" mc:Ignorable="w14 wp14">
+<w:document xmlns:ve="http://schemas.openxmlformats.org/markup-compatibility/2006" xmlns:o="urn:schemas-microsoft-com:office:office" xmlns:r="http://schemas.openxmlformats.org/officeDocument/2006/relationships" xmlns:m="http://schemas.openxmlformats.org/officeDocument/2006/math" xmlns:v="urn:schemas-microsoft-com:vml" xmlns:wp="http://schemas.openxmlformats.org/drawingml/2006/wordprocessingDrawing" xmlns:w10="urn:schemas-microsoft-com:office:word" xmlns:w="http://schemas.openxmlformats.org/wordprocessingml/2006/main" xmlns:wne="http://schemas.microsoft.com/office/word/2006/wordml">
   <w:body>
     <w:p>
       <w:pPr>
@@ -20,15 +20,11 @@
         <w:pStyle w:val="ListParagraph"/>
         <w:numPr>
           <w:ilvl w:val="0"/>
-          <w:numId w:val="20"/>
+          <w:numId w:val="22"/>
         </w:numPr>
-        <w:rPr>
-          <w:u w:val="single"/>
-        </w:rPr>
-      </w:pPr>
-      <w:bookmarkStart w:id="0" w:name="_GoBack"/>
+      </w:pPr>
       <w:r>
-        <w:t>Checkout: removed disabled pa with amazon feature.</w:t>
+        <w:t>Footer: Corrected typo in footer link.</w:t>
       </w:r>
     </w:p>
     <w:p>
@@ -36,31 +32,12 @@
         <w:pStyle w:val="ListParagraph"/>
         <w:numPr>
           <w:ilvl w:val="0"/>
-          <w:numId w:val="20"/>
+          <w:numId w:val="22"/>
         </w:numPr>
-        <w:rPr>
-          <w:u w:val="single"/>
-        </w:rPr>
       </w:pPr>
       <w:r>
-        <w:t>Checkout: Corrected tiny text in the cart page for cart totals.</w:t>
+        <w:t>Product: Completed reviews section- no reviews message if no reviews are present.</w:t>
       </w:r>
-    </w:p>
-    <w:p>
-      <w:pPr>
-        <w:pStyle w:val="ListParagraph"/>
-        <w:numPr>
-          <w:ilvl w:val="0"/>
-          <w:numId w:val="20"/>
-        </w:numPr>
-        <w:rPr>
-          <w:u w:val="single"/>
-        </w:rPr>
-      </w:pPr>
-      <w:r>
-        <w:t>Header: Added truck image.</w:t>
-      </w:r>
-      <w:bookmarkEnd w:id="0"/>
     </w:p>
     <w:p>
       <w:r>
@@ -79,79 +56,6 @@
         <w:t>:</w:t>
       </w:r>
     </w:p>
-    <w:p>
-      <w:pPr>
-        <w:pStyle w:val="ListParagraph"/>
-        <w:numPr>
-          <w:ilvl w:val="0"/>
-          <w:numId w:val="19"/>
-        </w:numPr>
-      </w:pPr>
-      <w:r>
-        <w:t xml:space="preserve">Product: reviews section needs a statement for when no reviews are there saying </w:t>
-      </w:r>
-      <w:proofErr w:type="spellStart"/>
-      <w:r>
-        <w:t>bein</w:t>
-      </w:r>
-      <w:proofErr w:type="spellEnd"/>
-      <w:r>
-        <w:t xml:space="preserve"> first to review</w:t>
-      </w:r>
-    </w:p>
-    <w:p>
-      <w:pPr>
-        <w:pStyle w:val="ListParagraph"/>
-        <w:numPr>
-          <w:ilvl w:val="0"/>
-          <w:numId w:val="19"/>
-        </w:numPr>
-      </w:pPr>
-      <w:r>
-        <w:t xml:space="preserve">Category: Build </w:t>
-      </w:r>
-      <w:proofErr w:type="spellStart"/>
-      <w:r>
-        <w:t>subcat</w:t>
-      </w:r>
-      <w:proofErr w:type="spellEnd"/>
-      <w:r>
-        <w:t xml:space="preserve"> listing for hidden </w:t>
-      </w:r>
-      <w:proofErr w:type="spellStart"/>
-      <w:r>
-        <w:t>subcats</w:t>
-      </w:r>
-      <w:proofErr w:type="spellEnd"/>
-      <w:r>
-        <w:t xml:space="preserve"> that will appear WITH their links in the sidebar.</w:t>
-      </w:r>
-    </w:p>
-    <w:p>
-      <w:pPr>
-        <w:pStyle w:val="ListParagraph"/>
-        <w:numPr>
-          <w:ilvl w:val="0"/>
-          <w:numId w:val="19"/>
-        </w:numPr>
-      </w:pPr>
-      <w:r>
-        <w:t>Header: Make revamps listed by Jeff to the header.</w:t>
-      </w:r>
-    </w:p>
-    <w:p>
-      <w:pPr>
-        <w:pStyle w:val="ListParagraph"/>
-        <w:numPr>
-          <w:ilvl w:val="0"/>
-          <w:numId w:val="19"/>
-        </w:numPr>
-      </w:pPr>
-      <w:r>
-        <w:t>Footer: Finish badges</w:t>
-      </w:r>
-    </w:p>
-    <w:p/>
     <w:p>
       <w:pPr>
         <w:rPr>
@@ -189,23 +93,7 @@
         <w:t>Badges, where do we get those from?</w:t>
       </w:r>
       <w:r>
-        <w:t xml:space="preserve"> Specifically: </w:t>
-      </w:r>
-      <w:proofErr w:type="spellStart"/>
-      <w:r>
-        <w:t>google</w:t>
-      </w:r>
-      <w:proofErr w:type="spellEnd"/>
-      <w:r>
-        <w:t xml:space="preserve"> checkout and </w:t>
-      </w:r>
-      <w:proofErr w:type="spellStart"/>
-      <w:r>
-        <w:t>mcafee</w:t>
-      </w:r>
-      <w:proofErr w:type="spellEnd"/>
-      <w:r>
-        <w:t xml:space="preserve"> secure.</w:t>
+        <w:t xml:space="preserve"> Specifically: google checkout and mcafee secure.</w:t>
       </w:r>
     </w:p>
     <w:p>
@@ -247,8 +135,120 @@
 </file>
 
 <file path=word/numbering.xml><?xml version="1.0" encoding="utf-8"?>
-<w:numbering xmlns:wpc="http://schemas.microsoft.com/office/word/2010/wordprocessingCanvas" xmlns:mc="http://schemas.openxmlformats.org/markup-compatibility/2006" xmlns:o="urn:schemas-microsoft-com:office:office" xmlns:r="http://schemas.openxmlformats.org/officeDocument/2006/relationships" xmlns:m="http://schemas.openxmlformats.org/officeDocument/2006/math" xmlns:v="urn:schemas-microsoft-com:vml" xmlns:wp14="http://schemas.microsoft.com/office/word/2010/wordprocessingDrawing" xmlns:wp="http://schemas.openxmlformats.org/drawingml/2006/wordprocessingDrawing" xmlns:w10="urn:schemas-microsoft-com:office:word" xmlns:w="http://schemas.openxmlformats.org/wordprocessingml/2006/main" xmlns:w14="http://schemas.microsoft.com/office/word/2010/wordml" xmlns:wpg="http://schemas.microsoft.com/office/word/2010/wordprocessingGroup" xmlns:wpi="http://schemas.microsoft.com/office/word/2010/wordprocessingInk" xmlns:wne="http://schemas.microsoft.com/office/word/2006/wordml" xmlns:wps="http://schemas.microsoft.com/office/word/2010/wordprocessingShape" mc:Ignorable="w14 wp14">
+<w:numbering xmlns:ve="http://schemas.openxmlformats.org/markup-compatibility/2006" xmlns:o="urn:schemas-microsoft-com:office:office" xmlns:r="http://schemas.openxmlformats.org/officeDocument/2006/relationships" xmlns:m="http://schemas.openxmlformats.org/officeDocument/2006/math" xmlns:v="urn:schemas-microsoft-com:vml" xmlns:wp="http://schemas.openxmlformats.org/drawingml/2006/wordprocessingDrawing" xmlns:w10="urn:schemas-microsoft-com:office:word" xmlns:w="http://schemas.openxmlformats.org/wordprocessingml/2006/main" xmlns:wne="http://schemas.microsoft.com/office/word/2006/wordml">
   <w:abstractNum w:abstractNumId="0">
+    <w:nsid w:val="04880D1F"/>
+    <w:multiLevelType w:val="hybridMultilevel"/>
+    <w:tmpl w:val="E11A336C"/>
+    <w:lvl w:ilvl="0" w:tplc="8484643C">
+      <w:numFmt w:val="bullet"/>
+      <w:lvlText w:val="-"/>
+      <w:lvlJc w:val="left"/>
+      <w:pPr>
+        <w:ind w:left="720" w:hanging="360"/>
+      </w:pPr>
+      <w:rPr>
+        <w:rFonts w:ascii="Calibri" w:eastAsiaTheme="minorHAnsi" w:hAnsi="Calibri" w:cstheme="minorBidi" w:hint="default"/>
+      </w:rPr>
+    </w:lvl>
+    <w:lvl w:ilvl="1" w:tplc="04090003" w:tentative="1">
+      <w:start w:val="1"/>
+      <w:numFmt w:val="bullet"/>
+      <w:lvlText w:val="o"/>
+      <w:lvlJc w:val="left"/>
+      <w:pPr>
+        <w:ind w:left="1440" w:hanging="360"/>
+      </w:pPr>
+      <w:rPr>
+        <w:rFonts w:ascii="Courier New" w:hAnsi="Courier New" w:cs="Courier New" w:hint="default"/>
+      </w:rPr>
+    </w:lvl>
+    <w:lvl w:ilvl="2" w:tplc="04090005" w:tentative="1">
+      <w:start w:val="1"/>
+      <w:numFmt w:val="bullet"/>
+      <w:lvlText w:val=""/>
+      <w:lvlJc w:val="left"/>
+      <w:pPr>
+        <w:ind w:left="2160" w:hanging="360"/>
+      </w:pPr>
+      <w:rPr>
+        <w:rFonts w:ascii="Wingdings" w:hAnsi="Wingdings" w:hint="default"/>
+      </w:rPr>
+    </w:lvl>
+    <w:lvl w:ilvl="3" w:tplc="04090001" w:tentative="1">
+      <w:start w:val="1"/>
+      <w:numFmt w:val="bullet"/>
+      <w:lvlText w:val=""/>
+      <w:lvlJc w:val="left"/>
+      <w:pPr>
+        <w:ind w:left="2880" w:hanging="360"/>
+      </w:pPr>
+      <w:rPr>
+        <w:rFonts w:ascii="Symbol" w:hAnsi="Symbol" w:hint="default"/>
+      </w:rPr>
+    </w:lvl>
+    <w:lvl w:ilvl="4" w:tplc="04090003" w:tentative="1">
+      <w:start w:val="1"/>
+      <w:numFmt w:val="bullet"/>
+      <w:lvlText w:val="o"/>
+      <w:lvlJc w:val="left"/>
+      <w:pPr>
+        <w:ind w:left="3600" w:hanging="360"/>
+      </w:pPr>
+      <w:rPr>
+        <w:rFonts w:ascii="Courier New" w:hAnsi="Courier New" w:cs="Courier New" w:hint="default"/>
+      </w:rPr>
+    </w:lvl>
+    <w:lvl w:ilvl="5" w:tplc="04090005" w:tentative="1">
+      <w:start w:val="1"/>
+      <w:numFmt w:val="bullet"/>
+      <w:lvlText w:val=""/>
+      <w:lvlJc w:val="left"/>
+      <w:pPr>
+        <w:ind w:left="4320" w:hanging="360"/>
+      </w:pPr>
+      <w:rPr>
+        <w:rFonts w:ascii="Wingdings" w:hAnsi="Wingdings" w:hint="default"/>
+      </w:rPr>
+    </w:lvl>
+    <w:lvl w:ilvl="6" w:tplc="04090001" w:tentative="1">
+      <w:start w:val="1"/>
+      <w:numFmt w:val="bullet"/>
+      <w:lvlText w:val=""/>
+      <w:lvlJc w:val="left"/>
+      <w:pPr>
+        <w:ind w:left="5040" w:hanging="360"/>
+      </w:pPr>
+      <w:rPr>
+        <w:rFonts w:ascii="Symbol" w:hAnsi="Symbol" w:hint="default"/>
+      </w:rPr>
+    </w:lvl>
+    <w:lvl w:ilvl="7" w:tplc="04090003" w:tentative="1">
+      <w:start w:val="1"/>
+      <w:numFmt w:val="bullet"/>
+      <w:lvlText w:val="o"/>
+      <w:lvlJc w:val="left"/>
+      <w:pPr>
+        <w:ind w:left="5760" w:hanging="360"/>
+      </w:pPr>
+      <w:rPr>
+        <w:rFonts w:ascii="Courier New" w:hAnsi="Courier New" w:cs="Courier New" w:hint="default"/>
+      </w:rPr>
+    </w:lvl>
+    <w:lvl w:ilvl="8" w:tplc="04090005" w:tentative="1">
+      <w:start w:val="1"/>
+      <w:numFmt w:val="bullet"/>
+      <w:lvlText w:val=""/>
+      <w:lvlJc w:val="left"/>
+      <w:pPr>
+        <w:ind w:left="6480" w:hanging="360"/>
+      </w:pPr>
+      <w:rPr>
+        <w:rFonts w:ascii="Wingdings" w:hAnsi="Wingdings" w:hint="default"/>
+      </w:rPr>
+    </w:lvl>
+  </w:abstractNum>
+  <w:abstractNum w:abstractNumId="1">
     <w:nsid w:val="05D55A5D"/>
     <w:multiLevelType w:val="hybridMultilevel"/>
     <w:tmpl w:val="6A0817B8"/>
@@ -360,7 +360,7 @@
       </w:rPr>
     </w:lvl>
   </w:abstractNum>
-  <w:abstractNum w:abstractNumId="1">
+  <w:abstractNum w:abstractNumId="2">
     <w:nsid w:val="074B00C9"/>
     <w:multiLevelType w:val="hybridMultilevel"/>
     <w:tmpl w:val="971CAFA2"/>
@@ -473,7 +473,7 @@
       </w:rPr>
     </w:lvl>
   </w:abstractNum>
-  <w:abstractNum w:abstractNumId="2">
+  <w:abstractNum w:abstractNumId="3">
     <w:nsid w:val="148C0648"/>
     <w:multiLevelType w:val="hybridMultilevel"/>
     <w:tmpl w:val="B9B8403E"/>
@@ -585,7 +585,7 @@
       </w:rPr>
     </w:lvl>
   </w:abstractNum>
-  <w:abstractNum w:abstractNumId="3">
+  <w:abstractNum w:abstractNumId="4">
     <w:nsid w:val="209C41DC"/>
     <w:multiLevelType w:val="hybridMultilevel"/>
     <w:tmpl w:val="41525A2E"/>
@@ -697,7 +697,7 @@
       </w:rPr>
     </w:lvl>
   </w:abstractNum>
-  <w:abstractNum w:abstractNumId="4">
+  <w:abstractNum w:abstractNumId="5">
     <w:nsid w:val="227108E4"/>
     <w:multiLevelType w:val="hybridMultilevel"/>
     <w:tmpl w:val="CD8C1A26"/>
@@ -809,7 +809,7 @@
       </w:rPr>
     </w:lvl>
   </w:abstractNum>
-  <w:abstractNum w:abstractNumId="5">
+  <w:abstractNum w:abstractNumId="6">
     <w:nsid w:val="2318090E"/>
     <w:multiLevelType w:val="hybridMultilevel"/>
     <w:tmpl w:val="23B2B1B0"/>
@@ -921,7 +921,7 @@
       </w:rPr>
     </w:lvl>
   </w:abstractNum>
-  <w:abstractNum w:abstractNumId="6">
+  <w:abstractNum w:abstractNumId="7">
     <w:nsid w:val="268040EB"/>
     <w:multiLevelType w:val="hybridMultilevel"/>
     <w:tmpl w:val="D4A431AC"/>
@@ -1034,7 +1034,7 @@
       </w:rPr>
     </w:lvl>
   </w:abstractNum>
-  <w:abstractNum w:abstractNumId="7">
+  <w:abstractNum w:abstractNumId="8">
     <w:nsid w:val="2B2A14B8"/>
     <w:multiLevelType w:val="hybridMultilevel"/>
     <w:tmpl w:val="5EC40116"/>
@@ -1146,7 +1146,119 @@
       </w:rPr>
     </w:lvl>
   </w:abstractNum>
-  <w:abstractNum w:abstractNumId="8">
+  <w:abstractNum w:abstractNumId="9">
+    <w:nsid w:val="345B4778"/>
+    <w:multiLevelType w:val="hybridMultilevel"/>
+    <w:tmpl w:val="FFE8335C"/>
+    <w:lvl w:ilvl="0" w:tplc="8484643C">
+      <w:numFmt w:val="bullet"/>
+      <w:lvlText w:val="-"/>
+      <w:lvlJc w:val="left"/>
+      <w:pPr>
+        <w:ind w:left="720" w:hanging="360"/>
+      </w:pPr>
+      <w:rPr>
+        <w:rFonts w:ascii="Calibri" w:eastAsiaTheme="minorHAnsi" w:hAnsi="Calibri" w:cstheme="minorBidi" w:hint="default"/>
+      </w:rPr>
+    </w:lvl>
+    <w:lvl w:ilvl="1" w:tplc="04090003" w:tentative="1">
+      <w:start w:val="1"/>
+      <w:numFmt w:val="bullet"/>
+      <w:lvlText w:val="o"/>
+      <w:lvlJc w:val="left"/>
+      <w:pPr>
+        <w:ind w:left="1440" w:hanging="360"/>
+      </w:pPr>
+      <w:rPr>
+        <w:rFonts w:ascii="Courier New" w:hAnsi="Courier New" w:cs="Courier New" w:hint="default"/>
+      </w:rPr>
+    </w:lvl>
+    <w:lvl w:ilvl="2" w:tplc="04090005" w:tentative="1">
+      <w:start w:val="1"/>
+      <w:numFmt w:val="bullet"/>
+      <w:lvlText w:val=""/>
+      <w:lvlJc w:val="left"/>
+      <w:pPr>
+        <w:ind w:left="2160" w:hanging="360"/>
+      </w:pPr>
+      <w:rPr>
+        <w:rFonts w:ascii="Wingdings" w:hAnsi="Wingdings" w:hint="default"/>
+      </w:rPr>
+    </w:lvl>
+    <w:lvl w:ilvl="3" w:tplc="04090001" w:tentative="1">
+      <w:start w:val="1"/>
+      <w:numFmt w:val="bullet"/>
+      <w:lvlText w:val=""/>
+      <w:lvlJc w:val="left"/>
+      <w:pPr>
+        <w:ind w:left="2880" w:hanging="360"/>
+      </w:pPr>
+      <w:rPr>
+        <w:rFonts w:ascii="Symbol" w:hAnsi="Symbol" w:hint="default"/>
+      </w:rPr>
+    </w:lvl>
+    <w:lvl w:ilvl="4" w:tplc="04090003" w:tentative="1">
+      <w:start w:val="1"/>
+      <w:numFmt w:val="bullet"/>
+      <w:lvlText w:val="o"/>
+      <w:lvlJc w:val="left"/>
+      <w:pPr>
+        <w:ind w:left="3600" w:hanging="360"/>
+      </w:pPr>
+      <w:rPr>
+        <w:rFonts w:ascii="Courier New" w:hAnsi="Courier New" w:cs="Courier New" w:hint="default"/>
+      </w:rPr>
+    </w:lvl>
+    <w:lvl w:ilvl="5" w:tplc="04090005" w:tentative="1">
+      <w:start w:val="1"/>
+      <w:numFmt w:val="bullet"/>
+      <w:lvlText w:val=""/>
+      <w:lvlJc w:val="left"/>
+      <w:pPr>
+        <w:ind w:left="4320" w:hanging="360"/>
+      </w:pPr>
+      <w:rPr>
+        <w:rFonts w:ascii="Wingdings" w:hAnsi="Wingdings" w:hint="default"/>
+      </w:rPr>
+    </w:lvl>
+    <w:lvl w:ilvl="6" w:tplc="04090001" w:tentative="1">
+      <w:start w:val="1"/>
+      <w:numFmt w:val="bullet"/>
+      <w:lvlText w:val=""/>
+      <w:lvlJc w:val="left"/>
+      <w:pPr>
+        <w:ind w:left="5040" w:hanging="360"/>
+      </w:pPr>
+      <w:rPr>
+        <w:rFonts w:ascii="Symbol" w:hAnsi="Symbol" w:hint="default"/>
+      </w:rPr>
+    </w:lvl>
+    <w:lvl w:ilvl="7" w:tplc="04090003" w:tentative="1">
+      <w:start w:val="1"/>
+      <w:numFmt w:val="bullet"/>
+      <w:lvlText w:val="o"/>
+      <w:lvlJc w:val="left"/>
+      <w:pPr>
+        <w:ind w:left="5760" w:hanging="360"/>
+      </w:pPr>
+      <w:rPr>
+        <w:rFonts w:ascii="Courier New" w:hAnsi="Courier New" w:cs="Courier New" w:hint="default"/>
+      </w:rPr>
+    </w:lvl>
+    <w:lvl w:ilvl="8" w:tplc="04090005" w:tentative="1">
+      <w:start w:val="1"/>
+      <w:numFmt w:val="bullet"/>
+      <w:lvlText w:val=""/>
+      <w:lvlJc w:val="left"/>
+      <w:pPr>
+        <w:ind w:left="6480" w:hanging="360"/>
+      </w:pPr>
+      <w:rPr>
+        <w:rFonts w:ascii="Wingdings" w:hAnsi="Wingdings" w:hint="default"/>
+      </w:rPr>
+    </w:lvl>
+  </w:abstractNum>
+  <w:abstractNum w:abstractNumId="10">
     <w:nsid w:val="354F5F75"/>
     <w:multiLevelType w:val="hybridMultilevel"/>
     <w:tmpl w:val="34502C18"/>
@@ -1258,7 +1370,7 @@
       </w:rPr>
     </w:lvl>
   </w:abstractNum>
-  <w:abstractNum w:abstractNumId="9">
+  <w:abstractNum w:abstractNumId="11">
     <w:nsid w:val="40D5622A"/>
     <w:multiLevelType w:val="hybridMultilevel"/>
     <w:tmpl w:val="FDD0A19E"/>
@@ -1370,7 +1482,7 @@
       </w:rPr>
     </w:lvl>
   </w:abstractNum>
-  <w:abstractNum w:abstractNumId="10">
+  <w:abstractNum w:abstractNumId="12">
     <w:nsid w:val="41CD2A23"/>
     <w:multiLevelType w:val="hybridMultilevel"/>
     <w:tmpl w:val="07EE7D3A"/>
@@ -1482,7 +1594,7 @@
       </w:rPr>
     </w:lvl>
   </w:abstractNum>
-  <w:abstractNum w:abstractNumId="11">
+  <w:abstractNum w:abstractNumId="13">
     <w:nsid w:val="45C7200D"/>
     <w:multiLevelType w:val="hybridMultilevel"/>
     <w:tmpl w:val="2D22F3BC"/>
@@ -1594,7 +1706,7 @@
       </w:rPr>
     </w:lvl>
   </w:abstractNum>
-  <w:abstractNum w:abstractNumId="12">
+  <w:abstractNum w:abstractNumId="14">
     <w:nsid w:val="4F217003"/>
     <w:multiLevelType w:val="hybridMultilevel"/>
     <w:tmpl w:val="D0E80092"/>
@@ -1706,7 +1818,7 @@
       </w:rPr>
     </w:lvl>
   </w:abstractNum>
-  <w:abstractNum w:abstractNumId="13">
+  <w:abstractNum w:abstractNumId="15">
     <w:nsid w:val="4F954A07"/>
     <w:multiLevelType w:val="hybridMultilevel"/>
     <w:tmpl w:val="DDB4DBC6"/>
@@ -1818,7 +1930,7 @@
       </w:rPr>
     </w:lvl>
   </w:abstractNum>
-  <w:abstractNum w:abstractNumId="14">
+  <w:abstractNum w:abstractNumId="16">
     <w:nsid w:val="525F4CA4"/>
     <w:multiLevelType w:val="hybridMultilevel"/>
     <w:tmpl w:val="E6D29542"/>
@@ -1930,7 +2042,7 @@
       </w:rPr>
     </w:lvl>
   </w:abstractNum>
-  <w:abstractNum w:abstractNumId="15">
+  <w:abstractNum w:abstractNumId="17">
     <w:nsid w:val="52973FA7"/>
     <w:multiLevelType w:val="hybridMultilevel"/>
     <w:tmpl w:val="DF765388"/>
@@ -2042,7 +2154,7 @@
       </w:rPr>
     </w:lvl>
   </w:abstractNum>
-  <w:abstractNum w:abstractNumId="16">
+  <w:abstractNum w:abstractNumId="18">
     <w:nsid w:val="563D1E72"/>
     <w:multiLevelType w:val="hybridMultilevel"/>
     <w:tmpl w:val="9890752A"/>
@@ -2154,7 +2266,7 @@
       </w:rPr>
     </w:lvl>
   </w:abstractNum>
-  <w:abstractNum w:abstractNumId="17">
+  <w:abstractNum w:abstractNumId="19">
     <w:nsid w:val="5F6E3E1B"/>
     <w:multiLevelType w:val="hybridMultilevel"/>
     <w:tmpl w:val="8EC4606A"/>
@@ -2266,7 +2378,7 @@
       </w:rPr>
     </w:lvl>
   </w:abstractNum>
-  <w:abstractNum w:abstractNumId="18">
+  <w:abstractNum w:abstractNumId="20">
     <w:nsid w:val="614C73AC"/>
     <w:multiLevelType w:val="hybridMultilevel"/>
     <w:tmpl w:val="9132A706"/>
@@ -2378,7 +2490,7 @@
       </w:rPr>
     </w:lvl>
   </w:abstractNum>
-  <w:abstractNum w:abstractNumId="19">
+  <w:abstractNum w:abstractNumId="21">
     <w:nsid w:val="71687ACB"/>
     <w:multiLevelType w:val="hybridMultilevel"/>
     <w:tmpl w:val="472A985E"/>
@@ -2492,70 +2604,76 @@
     </w:lvl>
   </w:abstractNum>
   <w:num w:numId="1">
+    <w:abstractNumId w:val="3"/>
+  </w:num>
+  <w:num w:numId="2">
+    <w:abstractNumId w:val="16"/>
+  </w:num>
+  <w:num w:numId="3">
+    <w:abstractNumId w:val="18"/>
+  </w:num>
+  <w:num w:numId="4">
+    <w:abstractNumId w:val="15"/>
+  </w:num>
+  <w:num w:numId="5">
+    <w:abstractNumId w:val="19"/>
+  </w:num>
+  <w:num w:numId="6">
+    <w:abstractNumId w:val="6"/>
+  </w:num>
+  <w:num w:numId="7">
+    <w:abstractNumId w:val="17"/>
+  </w:num>
+  <w:num w:numId="8">
+    <w:abstractNumId w:val="12"/>
+  </w:num>
+  <w:num w:numId="9">
+    <w:abstractNumId w:val="5"/>
+  </w:num>
+  <w:num w:numId="10">
+    <w:abstractNumId w:val="8"/>
+  </w:num>
+  <w:num w:numId="11">
+    <w:abstractNumId w:val="10"/>
+  </w:num>
+  <w:num w:numId="12">
+    <w:abstractNumId w:val="13"/>
+  </w:num>
+  <w:num w:numId="13">
+    <w:abstractNumId w:val="11"/>
+  </w:num>
+  <w:num w:numId="14">
+    <w:abstractNumId w:val="4"/>
+  </w:num>
+  <w:num w:numId="15">
+    <w:abstractNumId w:val="14"/>
+  </w:num>
+  <w:num w:numId="16">
+    <w:abstractNumId w:val="20"/>
+  </w:num>
+  <w:num w:numId="17">
     <w:abstractNumId w:val="2"/>
   </w:num>
-  <w:num w:numId="2">
-    <w:abstractNumId w:val="14"/>
+  <w:num w:numId="18">
+    <w:abstractNumId w:val="1"/>
   </w:num>
-  <w:num w:numId="3">
-    <w:abstractNumId w:val="16"/>
+  <w:num w:numId="19">
+    <w:abstractNumId w:val="21"/>
   </w:num>
-  <w:num w:numId="4">
-    <w:abstractNumId w:val="13"/>
-  </w:num>
-  <w:num w:numId="5">
-    <w:abstractNumId w:val="17"/>
-  </w:num>
-  <w:num w:numId="6">
-    <w:abstractNumId w:val="5"/>
-  </w:num>
-  <w:num w:numId="7">
-    <w:abstractNumId w:val="15"/>
-  </w:num>
-  <w:num w:numId="8">
-    <w:abstractNumId w:val="10"/>
-  </w:num>
-  <w:num w:numId="9">
-    <w:abstractNumId w:val="4"/>
-  </w:num>
-  <w:num w:numId="10">
+  <w:num w:numId="20">
     <w:abstractNumId w:val="7"/>
   </w:num>
-  <w:num w:numId="11">
-    <w:abstractNumId w:val="8"/>
-  </w:num>
-  <w:num w:numId="12">
-    <w:abstractNumId w:val="11"/>
-  </w:num>
-  <w:num w:numId="13">
-    <w:abstractNumId w:val="9"/>
-  </w:num>
-  <w:num w:numId="14">
-    <w:abstractNumId w:val="3"/>
-  </w:num>
-  <w:num w:numId="15">
-    <w:abstractNumId w:val="12"/>
-  </w:num>
-  <w:num w:numId="16">
-    <w:abstractNumId w:val="18"/>
-  </w:num>
-  <w:num w:numId="17">
-    <w:abstractNumId w:val="1"/>
-  </w:num>
-  <w:num w:numId="18">
+  <w:num w:numId="21">
     <w:abstractNumId w:val="0"/>
   </w:num>
-  <w:num w:numId="19">
-    <w:abstractNumId w:val="19"/>
-  </w:num>
-  <w:num w:numId="20">
-    <w:abstractNumId w:val="6"/>
+  <w:num w:numId="22">
+    <w:abstractNumId w:val="9"/>
   </w:num>
 </w:numbering>
 </file>
 
 <file path=word/styles.xml><?xml version="1.0" encoding="utf-8"?>
-<w:styles xmlns:mc="http://schemas.openxmlformats.org/markup-compatibility/2006" xmlns:r="http://schemas.openxmlformats.org/officeDocument/2006/relationships" xmlns:w="http://schemas.openxmlformats.org/wordprocessingml/2006/main" xmlns:w14="http://schemas.microsoft.com/office/word/2010/wordml" mc:Ignorable="w14">
+<w:styles xmlns:r="http://schemas.openxmlformats.org/officeDocument/2006/relationships" xmlns:w="http://schemas.openxmlformats.org/wordprocessingml/2006/main">
   <w:docDefaults>
     <w:rPrDefault>
       <w:rPr>
@@ -2726,6 +2844,7 @@
     <w:uiPriority w:val="99"/>
     <w:semiHidden/>
     <w:unhideWhenUsed/>
+    <w:qFormat/>
     <w:tblPr>
       <w:tblInd w:w="0" w:type="dxa"/>
       <w:tblCellMar>

</xml_diff>